<commit_message>
some spaces changed in docx
</commit_message>
<xml_diff>
--- a/Report & presentation/rapport.docx
+++ b/Report & presentation/rapport.docx
@@ -262,8 +262,6 @@
           <w:lang w:val="sv-SE"/>
         </w:rPr>
       </w:pPr>
-      <w:bookmarkStart w:id="0" w:name="_GoBack"/>
-      <w:bookmarkEnd w:id="0"/>
     </w:p>
     <w:p>
       <w:pPr>
@@ -1532,14 +1530,14 @@
         <w:pStyle w:val="Heading3"/>
         <w:rPr>
           <w:rFonts w:asciiTheme="minorHAnsi" w:hAnsiTheme="minorHAnsi" w:cstheme="minorHAnsi"/>
-          <w:sz w:val="28"/>
-          <w:lang w:val="sv-SE"/>
-        </w:rPr>
-      </w:pPr>
-      <w:r>
-        <w:rPr>
-          <w:rFonts w:asciiTheme="minorHAnsi" w:hAnsiTheme="minorHAnsi" w:cstheme="minorHAnsi"/>
-          <w:sz w:val="28"/>
+          <w:sz w:val="32"/>
+          <w:lang w:val="sv-SE"/>
+        </w:rPr>
+      </w:pPr>
+      <w:r>
+        <w:rPr>
+          <w:rFonts w:asciiTheme="minorHAnsi" w:hAnsiTheme="minorHAnsi" w:cstheme="minorHAnsi"/>
+          <w:sz w:val="32"/>
           <w:lang w:val="sv-SE"/>
         </w:rPr>
         <w:lastRenderedPageBreak/>
@@ -1587,6 +1585,8 @@
         </w:rPr>
         <w:t xml:space="preserve"> </w:t>
       </w:r>
+      <w:bookmarkStart w:id="0" w:name="_GoBack"/>
+      <w:bookmarkEnd w:id="0"/>
     </w:p>
     <w:p>
       <w:pPr>
@@ -4617,7 +4617,7 @@
           <w:rPr>
             <w:noProof/>
           </w:rPr>
-          <w:t>15</w:t>
+          <w:t>4</w:t>
         </w:r>
         <w:r>
           <w:rPr>
@@ -6971,7 +6971,7 @@
 </file>
 
 <file path=customXml/itemProps1.xml><?xml version="1.0" encoding="utf-8"?>
-<ds:datastoreItem xmlns:ds="http://schemas.openxmlformats.org/officeDocument/2006/customXml" ds:itemID="{DB52F5B8-F6AD-419C-A3EC-DC8B83518BE3}">
+<ds:datastoreItem xmlns:ds="http://schemas.openxmlformats.org/officeDocument/2006/customXml" ds:itemID="{4C221202-13B7-43B3-9856-35E8F2339F78}">
   <ds:schemaRefs>
     <ds:schemaRef ds:uri="http://schemas.openxmlformats.org/officeDocument/2006/bibliography"/>
   </ds:schemaRefs>

</xml_diff>